<commit_message>
Several visual improvements even though I know the visual are horrible. Functional improvements too
</commit_message>
<xml_diff>
--- a/Real Estate investing App.docx
+++ b/Real Estate investing App.docx
@@ -299,6 +299,16 @@
     <w:p/>
     <w:p/>
     <w:p/>
+    <w:p>
+      <w:r>
+        <w:t xml:space="preserve">Free images on </w:t>
+      </w:r>
+      <w:proofErr w:type="spellStart"/>
+      <w:r>
+        <w:t>Pixabay</w:t>
+      </w:r>
+      <w:proofErr w:type="spellEnd"/>
+    </w:p>
     <w:p>
       <w:hyperlink r:id="rId5" w:history="1">
         <w:r>

</xml_diff>